<commit_message>
Subindo Arquitetura de negocio e dfd
</commit_message>
<xml_diff>
--- a/Canvas de arquitetura de negocio/15. Arquitetura de Negocio para cada Cenário..docx
+++ b/Canvas de arquitetura de negocio/15. Arquitetura de Negocio para cada Cenário..docx
@@ -2111,24 +2111,10 @@
                 <w:sz w:val="72"/>
                 <w:szCs w:val="72"/>
               </w:rPr>
-              <w:t xml:space="preserve">Informar </w:t>
-            </w:r>
-            <w:r>
-              <w:rPr>
-                <w:w w:val="115"/>
-                <w:sz w:val="72"/>
-                <w:szCs w:val="72"/>
-              </w:rPr>
-              <w:t xml:space="preserve">valor do </w:t>
-            </w:r>
-            <w:r>
-              <w:rPr>
-                <w:w w:val="115"/>
-                <w:sz w:val="72"/>
-                <w:szCs w:val="72"/>
-              </w:rPr>
-              <w:t>serviço</w:t>
-            </w:r>
+              <w:t>Fazer Orçamento</w:t>
+            </w:r>
+            <w:bookmarkStart w:id="1" w:name="_GoBack"/>
+            <w:bookmarkEnd w:id="1"/>
           </w:p>
           <w:p>
             <w:pPr>
@@ -7385,8 +7371,6 @@
               </w:rPr>
               <w:t xml:space="preserve"> Aplicar medicação</w:t>
             </w:r>
-            <w:bookmarkStart w:id="1" w:name="_GoBack"/>
-            <w:bookmarkEnd w:id="1"/>
           </w:p>
           <w:p>
             <w:pPr>
@@ -10682,7 +10666,7 @@
 </file>
 
 <file path=customXml/itemProps1.xml><?xml version="1.0" encoding="utf-8"?>
-<ds:datastoreItem xmlns:ds="http://schemas.openxmlformats.org/officeDocument/2006/customXml" ds:itemID="{FA1AAFFC-6DBC-4B22-98E2-EB219F7D1A7E}">
+<ds:datastoreItem xmlns:ds="http://schemas.openxmlformats.org/officeDocument/2006/customXml" ds:itemID="{BA30DA49-77BA-453D-A463-6A31F2F24CA5}">
   <ds:schemaRefs>
     <ds:schemaRef ds:uri="http://schemas.openxmlformats.org/officeDocument/2006/bibliography"/>
   </ds:schemaRefs>

</xml_diff>

<commit_message>
Alteracao do canvas em atender animal
</commit_message>
<xml_diff>
--- a/Canvas de arquitetura de negocio/15. Arquitetura de Negocio para cada Cenário..docx
+++ b/Canvas de arquitetura de negocio/15. Arquitetura de Negocio para cada Cenário..docx
@@ -2113,80 +2113,60 @@
               </w:rPr>
               <w:t>Fazer Orçamento</w:t>
             </w:r>
+          </w:p>
+          <w:p>
+            <w:pPr>
+              <w:pStyle w:val="TableParagraph"/>
+              <w:spacing w:before="28"/>
+              <w:ind w:left="1080"/>
+              <w:rPr>
+                <w:w w:val="115"/>
+                <w:sz w:val="72"/>
+                <w:szCs w:val="72"/>
+              </w:rPr>
+            </w:pPr>
+            <w:r>
+              <w:rPr>
+                <w:w w:val="115"/>
+                <w:sz w:val="72"/>
+                <w:szCs w:val="72"/>
+              </w:rPr>
+              <w:t>Verificar dados cadastrais</w:t>
+            </w:r>
+          </w:p>
+          <w:p>
+            <w:pPr>
+              <w:pStyle w:val="TableParagraph"/>
+              <w:spacing w:before="28"/>
+              <w:ind w:left="1080"/>
+              <w:rPr>
+                <w:w w:val="115"/>
+                <w:sz w:val="72"/>
+                <w:szCs w:val="72"/>
+              </w:rPr>
+            </w:pPr>
+            <w:r>
+              <w:rPr>
+                <w:w w:val="115"/>
+                <w:sz w:val="72"/>
+                <w:szCs w:val="72"/>
+              </w:rPr>
+              <w:t>Cadastrar animal</w:t>
+            </w:r>
+          </w:p>
+          <w:p>
+            <w:pPr>
+              <w:pStyle w:val="TableParagraph"/>
+              <w:spacing w:before="28"/>
+              <w:ind w:left="1080"/>
+              <w:rPr>
+                <w:w w:val="115"/>
+                <w:sz w:val="72"/>
+                <w:szCs w:val="72"/>
+              </w:rPr>
+            </w:pPr>
             <w:bookmarkStart w:id="1" w:name="_GoBack"/>
             <w:bookmarkEnd w:id="1"/>
-          </w:p>
-          <w:p>
-            <w:pPr>
-              <w:pStyle w:val="TableParagraph"/>
-              <w:spacing w:before="28"/>
-              <w:ind w:left="1080"/>
-              <w:rPr>
-                <w:w w:val="115"/>
-                <w:sz w:val="72"/>
-                <w:szCs w:val="72"/>
-              </w:rPr>
-            </w:pPr>
-            <w:r>
-              <w:rPr>
-                <w:w w:val="115"/>
-                <w:sz w:val="72"/>
-                <w:szCs w:val="72"/>
-              </w:rPr>
-              <w:t>Verificar dados cadastrais</w:t>
-            </w:r>
-          </w:p>
-          <w:p>
-            <w:pPr>
-              <w:pStyle w:val="TableParagraph"/>
-              <w:spacing w:before="28"/>
-              <w:ind w:left="1080"/>
-              <w:rPr>
-                <w:w w:val="115"/>
-                <w:sz w:val="72"/>
-                <w:szCs w:val="72"/>
-              </w:rPr>
-            </w:pPr>
-            <w:r>
-              <w:rPr>
-                <w:w w:val="115"/>
-                <w:sz w:val="72"/>
-                <w:szCs w:val="72"/>
-              </w:rPr>
-              <w:t>Cadastrar animal</w:t>
-            </w:r>
-          </w:p>
-          <w:p>
-            <w:pPr>
-              <w:pStyle w:val="TableParagraph"/>
-              <w:spacing w:before="28"/>
-              <w:ind w:left="1080"/>
-              <w:rPr>
-                <w:w w:val="115"/>
-                <w:sz w:val="72"/>
-                <w:szCs w:val="72"/>
-              </w:rPr>
-            </w:pPr>
-            <w:r>
-              <w:rPr>
-                <w:w w:val="115"/>
-                <w:sz w:val="72"/>
-                <w:szCs w:val="72"/>
-              </w:rPr>
-              <w:t>Encaminhar animal</w:t>
-            </w:r>
-          </w:p>
-          <w:p>
-            <w:pPr>
-              <w:pStyle w:val="TableParagraph"/>
-              <w:spacing w:before="28"/>
-              <w:ind w:left="1080"/>
-              <w:rPr>
-                <w:w w:val="115"/>
-                <w:sz w:val="72"/>
-                <w:szCs w:val="72"/>
-              </w:rPr>
-            </w:pPr>
             <w:r>
               <w:rPr>
                 <w:w w:val="115"/>
@@ -3844,6 +3824,7 @@
               <w:rPr>
                 <w:sz w:val="72"/>
               </w:rPr>
+              <w:lastRenderedPageBreak/>
               <w:t>Verificar dados cadastrais</w:t>
             </w:r>
             <w:r>
@@ -4316,6 +4297,7 @@
               <w:rPr>
                 <w:sz w:val="72"/>
               </w:rPr>
+              <w:lastRenderedPageBreak/>
               <w:t>2.Fazer tosa em animal:</w:t>
             </w:r>
           </w:p>
@@ -4856,6 +4838,7 @@
                 <w:sz w:val="72"/>
                 <w:szCs w:val="72"/>
               </w:rPr>
+              <w:lastRenderedPageBreak/>
               <w:t xml:space="preserve">Consultar medicamentos </w:t>
             </w:r>
           </w:p>
@@ -5532,6 +5515,7 @@
                 <w:sz w:val="72"/>
                 <w:szCs w:val="72"/>
               </w:rPr>
+              <w:lastRenderedPageBreak/>
               <w:t>Pesar animal</w:t>
             </w:r>
           </w:p>
@@ -6862,6 +6846,7 @@
                 <w:sz w:val="72"/>
                 <w:szCs w:val="72"/>
               </w:rPr>
+              <w:lastRenderedPageBreak/>
               <w:t>Abrir a ficha do animal</w:t>
             </w:r>
           </w:p>
@@ -7440,6 +7425,7 @@
                 <w:sz w:val="72"/>
                 <w:szCs w:val="72"/>
               </w:rPr>
+              <w:lastRenderedPageBreak/>
               <w:t>Registrar internação</w:t>
             </w:r>
           </w:p>
@@ -8008,6 +7994,7 @@
                 <w:sz w:val="72"/>
                 <w:szCs w:val="72"/>
               </w:rPr>
+              <w:lastRenderedPageBreak/>
               <w:t>9.Transportar animal:</w:t>
             </w:r>
           </w:p>
@@ -10666,7 +10653,7 @@
 </file>
 
 <file path=customXml/itemProps1.xml><?xml version="1.0" encoding="utf-8"?>
-<ds:datastoreItem xmlns:ds="http://schemas.openxmlformats.org/officeDocument/2006/customXml" ds:itemID="{BA30DA49-77BA-453D-A463-6A31F2F24CA5}">
+<ds:datastoreItem xmlns:ds="http://schemas.openxmlformats.org/officeDocument/2006/customXml" ds:itemID="{B48FE2CF-DDA2-405F-8399-0AB3E365805A}">
   <ds:schemaRefs>
     <ds:schemaRef ds:uri="http://schemas.openxmlformats.org/officeDocument/2006/bibliography"/>
   </ds:schemaRefs>

</xml_diff>